<commit_message>
Editted references for paper
</commit_message>
<xml_diff>
--- a/references/citations.docx
+++ b/references/citations.docx
@@ -31,6 +31,11 @@
           <w:ilvl w:val="0"/>
           <w:numId w:val="1"/>
         </w:numPr>
+        <w:rPr>
+          <w:rStyle w:val="Hyperlink"/>
+          <w:color w:val="auto"/>
+          <w:u w:val="none"/>
+        </w:rPr>
       </w:pPr>
       <w:hyperlink r:id="rId6" w:history="1">
         <w:r>
@@ -40,6 +45,79 @@
           <w:t>https://www.programcreek.com/python/example/90175/mido.MidiFile</w:t>
         </w:r>
       </w:hyperlink>
+    </w:p>
+    <w:p>
+      <w:pPr>
+        <w:pStyle w:val="ListParagraph"/>
+        <w:numPr>
+          <w:ilvl w:val="0"/>
+          <w:numId w:val="1"/>
+        </w:numPr>
+        <w:rPr>
+          <w:rStyle w:val="Hyperlink"/>
+          <w:color w:val="auto"/>
+          <w:u w:val="none"/>
+        </w:rPr>
+      </w:pPr>
+      <w:hyperlink r:id="rId7" w:history="1">
+        <w:r>
+          <w:rPr>
+            <w:rStyle w:val="Hyperlink"/>
+          </w:rPr>
+          <w:t>https://gist.github.com/anantzoid/b2dca657003998027c2861f3121c43b7</w:t>
+        </w:r>
+      </w:hyperlink>
+    </w:p>
+    <w:p>
+      <w:pPr>
+        <w:pStyle w:val="ListParagraph"/>
+        <w:numPr>
+          <w:ilvl w:val="0"/>
+          <w:numId w:val="1"/>
+        </w:numPr>
+        <w:rPr>
+          <w:rStyle w:val="Hyperlink"/>
+          <w:color w:val="auto"/>
+          <w:u w:val="none"/>
+        </w:rPr>
+      </w:pPr>
+      <w:hyperlink r:id="rId8" w:anchor="download" w:history="1">
+        <w:r>
+          <w:rPr>
+            <w:rStyle w:val="Hyperlink"/>
+          </w:rPr>
+          <w:t>https://magenta.tensorflow.org/datasets/maestro#download</w:t>
+        </w:r>
+      </w:hyperlink>
+      <w:r>
+        <w:rPr>
+          <w:rStyle w:val="Hyperlink"/>
+        </w:rPr>
+        <w:t xml:space="preserve"> </w:t>
+      </w:r>
+      <w:r>
+        <w:t>(dataset)</w:t>
+      </w:r>
+    </w:p>
+    <w:p>
+      <w:pPr>
+        <w:pStyle w:val="ListParagraph"/>
+        <w:numPr>
+          <w:ilvl w:val="0"/>
+          <w:numId w:val="1"/>
+        </w:numPr>
+      </w:pPr>
+      <w:hyperlink r:id="rId9" w:history="1">
+        <w:r>
+          <w:rPr>
+            <w:rStyle w:val="Hyperlink"/>
+          </w:rPr>
+          <w:t>http://bushgrafts.com/midi/</w:t>
+        </w:r>
+      </w:hyperlink>
+      <w:r>
+        <w:t xml:space="preserve"> (dataset)</w:t>
+      </w:r>
       <w:bookmarkStart w:id="0" w:name="_GoBack"/>
       <w:bookmarkEnd w:id="0"/>
     </w:p>

</xml_diff>